<commit_message>
Finished CarmichaelNumbers | UVA 10006
</commit_message>
<xml_diff>
--- a/Chapter 7/UVA Accepted.docx
+++ b/Chapter 7/UVA Accepted.docx
@@ -76,6 +76,159 @@
           <w:bCs/>
         </w:rPr>
         <w:t>10110 - Light, more light</w:t>
+      </w:r>
+      <w:r>
+        <w:rPr>
+          <w:rFonts w:ascii="Arial" w:hAnsi="Arial" w:cs="Arial"/>
+        </w:rPr>
+        <w:t xml:space="preserve"> has received the verdict </w:t>
+      </w:r>
+      <w:r>
+        <w:rPr>
+          <w:rFonts w:ascii="Arial" w:hAnsi="Arial" w:cs="Arial"/>
+          <w:b/>
+          <w:bCs/>
+          <w:i/>
+          <w:iCs/>
+        </w:rPr>
+        <w:t>Accepted</w:t>
+      </w:r>
+      <w:r>
+        <w:rPr>
+          <w:rFonts w:ascii="Arial" w:hAnsi="Arial" w:cs="Arial"/>
+        </w:rPr>
+        <w:t>.</w:t>
+      </w:r>
+    </w:p>
+    <w:p>
+      <w:pPr>
+        <w:spacing w:after="240"/>
+        <w:rPr>
+          <w:rFonts w:ascii="Arial" w:hAnsi="Arial" w:cs="Arial"/>
+        </w:rPr>
+      </w:pPr>
+      <w:r>
+        <w:rPr>
+          <w:rFonts w:ascii="Arial" w:hAnsi="Arial" w:cs="Arial"/>
+        </w:rPr>
+        <w:t>Congratulations! Now it is time to try a new problem.</w:t>
+      </w:r>
+    </w:p>
+    <w:p>
+      <w:pPr>
+        <w:rPr>
+          <w:rFonts w:ascii="Arial" w:hAnsi="Arial" w:cs="Arial"/>
+        </w:rPr>
+      </w:pPr>
+      <w:r>
+        <w:rPr>
+          <w:rFonts w:ascii="Arial" w:hAnsi="Arial" w:cs="Arial"/>
+        </w:rPr>
+        <w:t>Best regards,</w:t>
+      </w:r>
+      <w:r>
+        <w:rPr>
+          <w:rFonts w:ascii="Arial" w:hAnsi="Arial" w:cs="Arial"/>
+        </w:rPr>
+        <w:br/>
+      </w:r>
+      <w:r>
+        <w:rPr>
+          <w:rFonts w:ascii="Arial" w:hAnsi="Arial" w:cs="Arial"/>
+        </w:rPr>
+        <w:br/>
+        <w:t xml:space="preserve">The </w:t>
+      </w:r>
+      <w:proofErr w:type="spellStart"/>
+      <w:r>
+        <w:rPr>
+          <w:rFonts w:ascii="Arial" w:hAnsi="Arial" w:cs="Arial"/>
+        </w:rPr>
+        <w:t>UVa</w:t>
+      </w:r>
+      <w:proofErr w:type="spellEnd"/>
+      <w:r>
+        <w:rPr>
+          <w:rFonts w:ascii="Arial" w:hAnsi="Arial" w:cs="Arial"/>
+        </w:rPr>
+        <w:t xml:space="preserve"> Online Judge team</w:t>
+      </w:r>
+    </w:p>
+    <w:p/>
+    <w:p>
+      <w:pPr>
+        <w:spacing w:after="240"/>
+        <w:rPr>
+          <w:rFonts w:ascii="Arial" w:hAnsi="Arial" w:cs="Arial"/>
+        </w:rPr>
+      </w:pPr>
+      <w:r>
+        <w:rPr>
+          <w:rFonts w:ascii="Arial" w:hAnsi="Arial" w:cs="Arial"/>
+        </w:rPr>
+        <w:t>Hi,</w:t>
+      </w:r>
+      <w:r>
+        <w:rPr>
+          <w:rFonts w:ascii="Arial" w:hAnsi="Arial" w:cs="Arial"/>
+        </w:rPr>
+        <w:br/>
+      </w:r>
+      <w:r>
+        <w:rPr>
+          <w:rFonts w:ascii="Arial" w:hAnsi="Arial" w:cs="Arial"/>
+        </w:rPr>
+        <w:br/>
+        <w:t xml:space="preserve">This is an automated response from </w:t>
+      </w:r>
+      <w:proofErr w:type="spellStart"/>
+      <w:r>
+        <w:rPr>
+          <w:rFonts w:ascii="Arial" w:hAnsi="Arial" w:cs="Arial"/>
+        </w:rPr>
+        <w:t>UVa</w:t>
+      </w:r>
+      <w:proofErr w:type="spellEnd"/>
+      <w:r>
+        <w:rPr>
+          <w:rFonts w:ascii="Arial" w:hAnsi="Arial" w:cs="Arial"/>
+        </w:rPr>
+        <w:t xml:space="preserve"> Online Judge.</w:t>
+      </w:r>
+      <w:r>
+        <w:rPr>
+          <w:rFonts w:ascii="Arial" w:hAnsi="Arial" w:cs="Arial"/>
+        </w:rPr>
+        <w:br/>
+      </w:r>
+      <w:r>
+        <w:rPr>
+          <w:rFonts w:ascii="Arial" w:hAnsi="Arial" w:cs="Arial"/>
+        </w:rPr>
+        <w:br/>
+        <w:t xml:space="preserve">Your submission with number </w:t>
+      </w:r>
+      <w:r>
+        <w:rPr>
+          <w:rFonts w:ascii="Arial" w:hAnsi="Arial" w:cs="Arial"/>
+          <w:b/>
+          <w:bCs/>
+        </w:rPr>
+        <w:t>22388632</w:t>
+      </w:r>
+      <w:r>
+        <w:rPr>
+          <w:rFonts w:ascii="Arial" w:hAnsi="Arial" w:cs="Arial"/>
+        </w:rPr>
+        <w:t xml:space="preserve"> for the problem </w:t>
+      </w:r>
+      <w:r>
+        <w:rPr>
+          <w:rFonts w:ascii="Arial" w:hAnsi="Arial" w:cs="Arial"/>
+          <w:b/>
+          <w:bCs/>
+        </w:rPr>
+        <w:t>10006 - Carmichael Numbers</w:t>
       </w:r>
       <w:r>
         <w:rPr>

</xml_diff>

<commit_message>
Finished EuclidProblem.java | UVA 10104
</commit_message>
<xml_diff>
--- a/Chapter 7/UVA Accepted.docx
+++ b/Chapter 7/UVA Accepted.docx
@@ -308,9 +308,174 @@
       </w:r>
     </w:p>
     <w:p>
+      <w:pPr>
+        <w:rPr>
+          <w:rFonts w:ascii="Arial" w:hAnsi="Arial" w:cs="Arial"/>
+        </w:rPr>
+      </w:pPr>
+    </w:p>
+    <w:p>
+      <w:pPr>
+        <w:spacing w:after="240"/>
+        <w:rPr>
+          <w:rFonts w:ascii="Arial" w:hAnsi="Arial" w:cs="Arial"/>
+        </w:rPr>
+      </w:pPr>
+      <w:r>
+        <w:rPr>
+          <w:rFonts w:ascii="Arial" w:hAnsi="Arial" w:cs="Arial"/>
+        </w:rPr>
+        <w:t>Hi,</w:t>
+      </w:r>
+      <w:r>
+        <w:rPr>
+          <w:rFonts w:ascii="Arial" w:hAnsi="Arial" w:cs="Arial"/>
+        </w:rPr>
+        <w:br/>
+      </w:r>
+      <w:r>
+        <w:rPr>
+          <w:rFonts w:ascii="Arial" w:hAnsi="Arial" w:cs="Arial"/>
+        </w:rPr>
+        <w:br/>
+        <w:t xml:space="preserve">This is an automated response from </w:t>
+      </w:r>
+      <w:proofErr w:type="spellStart"/>
+      <w:r>
+        <w:rPr>
+          <w:rFonts w:ascii="Arial" w:hAnsi="Arial" w:cs="Arial"/>
+        </w:rPr>
+        <w:t>UVa</w:t>
+      </w:r>
+      <w:proofErr w:type="spellEnd"/>
+      <w:r>
+        <w:rPr>
+          <w:rFonts w:ascii="Arial" w:hAnsi="Arial" w:cs="Arial"/>
+        </w:rPr>
+        <w:t xml:space="preserve"> Online Judge.</w:t>
+      </w:r>
+      <w:r>
+        <w:rPr>
+          <w:rFonts w:ascii="Arial" w:hAnsi="Arial" w:cs="Arial"/>
+        </w:rPr>
+        <w:br/>
+      </w:r>
+      <w:r>
+        <w:rPr>
+          <w:rFonts w:ascii="Arial" w:hAnsi="Arial" w:cs="Arial"/>
+        </w:rPr>
+        <w:br/>
+        <w:t xml:space="preserve">Your submission with number </w:t>
+      </w:r>
+      <w:r>
+        <w:rPr>
+          <w:rFonts w:ascii="Arial" w:hAnsi="Arial" w:cs="Arial"/>
+          <w:b/>
+          <w:bCs/>
+        </w:rPr>
+        <w:t>22389890</w:t>
+      </w:r>
+      <w:r>
+        <w:rPr>
+          <w:rFonts w:ascii="Arial" w:hAnsi="Arial" w:cs="Arial"/>
+        </w:rPr>
+        <w:t xml:space="preserve"> for the problem </w:t>
+      </w:r>
+      <w:r>
+        <w:rPr>
+          <w:rFonts w:ascii="Arial" w:hAnsi="Arial" w:cs="Arial"/>
+          <w:b/>
+          <w:bCs/>
+        </w:rPr>
+        <w:t>10104 - Euclid Problem</w:t>
+      </w:r>
+      <w:r>
+        <w:rPr>
+          <w:rFonts w:ascii="Arial" w:hAnsi="Arial" w:cs="Arial"/>
+        </w:rPr>
+        <w:t xml:space="preserve"> has received the verdict </w:t>
+      </w:r>
+      <w:r>
+        <w:rPr>
+          <w:rFonts w:ascii="Arial" w:hAnsi="Arial" w:cs="Arial"/>
+          <w:b/>
+          <w:bCs/>
+          <w:i/>
+          <w:iCs/>
+        </w:rPr>
+        <w:t>Accepted</w:t>
+      </w:r>
+      <w:r>
+        <w:rPr>
+          <w:rFonts w:ascii="Arial" w:hAnsi="Arial" w:cs="Arial"/>
+        </w:rPr>
+        <w:t>.</w:t>
+      </w:r>
+    </w:p>
+    <w:p>
+      <w:pPr>
+        <w:spacing w:after="240"/>
+        <w:rPr>
+          <w:rFonts w:ascii="Arial" w:hAnsi="Arial" w:cs="Arial"/>
+        </w:rPr>
+      </w:pPr>
+      <w:r>
+        <w:rPr>
+          <w:rFonts w:ascii="Arial" w:hAnsi="Arial" w:cs="Arial"/>
+        </w:rPr>
+        <w:t>Congratulations! Now it is time to try a new problem.</w:t>
+      </w:r>
+    </w:p>
+    <w:p>
+      <w:pPr>
+        <w:rPr>
+          <w:rFonts w:ascii="Arial" w:hAnsi="Arial" w:cs="Arial"/>
+        </w:rPr>
+      </w:pPr>
+      <w:r>
+        <w:rPr>
+          <w:rFonts w:ascii="Arial" w:hAnsi="Arial" w:cs="Arial"/>
+        </w:rPr>
+        <w:t>Best regards,</w:t>
+      </w:r>
+      <w:r>
+        <w:rPr>
+          <w:rFonts w:ascii="Arial" w:hAnsi="Arial" w:cs="Arial"/>
+        </w:rPr>
+        <w:br/>
+      </w:r>
+      <w:r>
+        <w:rPr>
+          <w:rFonts w:ascii="Arial" w:hAnsi="Arial" w:cs="Arial"/>
+        </w:rPr>
+        <w:br/>
+        <w:t xml:space="preserve">The </w:t>
+      </w:r>
+      <w:proofErr w:type="spellStart"/>
+      <w:r>
+        <w:rPr>
+          <w:rFonts w:ascii="Arial" w:hAnsi="Arial" w:cs="Arial"/>
+        </w:rPr>
+        <w:t>UVa</w:t>
+      </w:r>
+      <w:proofErr w:type="spellEnd"/>
+      <w:r>
+        <w:rPr>
+          <w:rFonts w:ascii="Arial" w:hAnsi="Arial" w:cs="Arial"/>
+        </w:rPr>
+        <w:t xml:space="preserve"> Online Judge team</w:t>
+      </w:r>
+    </w:p>
+    <w:p>
+      <w:pPr>
+        <w:rPr>
+          <w:rFonts w:ascii="Arial" w:hAnsi="Arial" w:cs="Arial"/>
+        </w:rPr>
+      </w:pPr>
       <w:bookmarkStart w:id="0" w:name="_GoBack"/>
       <w:bookmarkEnd w:id="0"/>
     </w:p>
+    <w:p/>
     <w:sectPr>
       <w:pgSz w:w="12240" w:h="15840"/>
       <w:pgMar w:top="1440" w:right="1440" w:bottom="1440" w:left="1440" w:header="720" w:footer="720" w:gutter="0"/>

</xml_diff>